<commit_message>
add new SCH Sheet
</commit_message>
<xml_diff>
--- a/sch/doc/核心器件.docx
+++ b/sch/doc/核心器件.docx
@@ -26,11 +26,6 @@
       </w:r>
     </w:p>
     <w:p>
-      <w:pPr>
-        <w:rPr>
-          <w:rFonts w:hint="eastAsia"/>
-        </w:rPr>
-      </w:pPr>
       <w:r>
         <w:rPr>
           <w:rFonts w:hint="eastAsia"/>
@@ -73,7 +68,13 @@
         <w:rPr>
           <w:rFonts w:hint="eastAsia"/>
         </w:rPr>
-        <w:t>ADA4041-1(SOP8)</w:t>
+        <w:t>ADA49</w:t>
+      </w:r>
+      <w:r>
+        <w:rPr>
+          <w:rFonts w:hint="eastAsia"/>
+        </w:rPr>
+        <w:t>41-1(SOP8)</w:t>
       </w:r>
     </w:p>
     <w:p>
@@ -119,13 +120,13 @@
         <w:rPr>
           <w:rFonts w:hint="eastAsia"/>
         </w:rPr>
-        <w:t>MAX3461</w:t>
-      </w:r>
-      <w:r>
-        <w:rPr>
-          <w:rFonts w:hint="eastAsia"/>
-        </w:rPr>
-        <w:t>CSD</w:t>
+        <w:t>MAX</w:t>
+      </w:r>
+      <w:r>
+        <w:rPr>
+          <w:rFonts w:hint="eastAsia"/>
+        </w:rPr>
+        <w:t>485</w:t>
       </w:r>
       <w:r>
         <w:rPr>
@@ -137,7 +138,7 @@
         <w:rPr>
           <w:rFonts w:hint="eastAsia"/>
         </w:rPr>
-        <w:t>SOP14</w:t>
+        <w:t>SOP8</w:t>
       </w:r>
       <w:r>
         <w:rPr>
@@ -409,6 +410,12 @@
         </w:rPr>
         <w:t>LM1117-3</w:t>
       </w:r>
+      <w:r>
+        <w:rPr>
+          <w:rFonts w:hint="eastAsia"/>
+        </w:rPr>
+        <w:t>.3</w:t>
+      </w:r>
     </w:p>
     <w:p>
       <w:pPr>
@@ -527,11 +534,6 @@
       </w:r>
     </w:p>
     <w:p>
-      <w:pPr>
-        <w:rPr>
-          <w:rFonts w:hint="eastAsia"/>
-        </w:rPr>
-      </w:pPr>
       <w:r>
         <w:rPr>
           <w:rFonts w:hint="eastAsia"/>
@@ -542,6 +544,12 @@
         <w:rPr>
           <w:rFonts w:hint="eastAsia"/>
         </w:rPr>
+        <w:t>2X</w:t>
+      </w:r>
+      <w:r>
+        <w:rPr>
+          <w:rFonts w:hint="eastAsia"/>
+        </w:rPr>
         <w:t>18p</w:t>
       </w:r>
       <w:r>
@@ -549,6 +557,12 @@
           <w:rFonts w:hint="eastAsia"/>
         </w:rPr>
         <w:t>，</w:t>
+      </w:r>
+      <w:r>
+        <w:rPr>
+          <w:rFonts w:hint="eastAsia"/>
+        </w:rPr>
+        <w:t>2X</w:t>
       </w:r>
       <w:r>
         <w:rPr>

</xml_diff>